<commit_message>
Atividade 8 e Projeto 1Sem
</commit_message>
<xml_diff>
--- a/00 - Banco_de_dados/Atividades-Para-Entregar/Atividade 8.docx
+++ b/00 - Banco_de_dados/Atividades-Para-Entregar/Atividade 8.docx
@@ -42,20 +42,25 @@
     <w:tbl>
       <w:tblPr>
         <w:tblStyle w:val="Tabelacomgrade"/>
-        <w:tblW w:w="9340" w:type="dxa"/>
+        <w:tblW w:w="9519" w:type="dxa"/>
         <w:tblLook w:val="04A0" w:firstRow="1" w:lastRow="0" w:firstColumn="1" w:lastColumn="0" w:noHBand="0" w:noVBand="1"/>
       </w:tblPr>
       <w:tblGrid>
-        <w:gridCol w:w="9340"/>
+        <w:gridCol w:w="9519"/>
       </w:tblGrid>
       <w:tr>
         <w:trPr>
-          <w:trHeight w:val="6212"/>
+          <w:trHeight w:val="6583"/>
         </w:trPr>
         <w:tc>
           <w:tcPr>
-            <w:tcW w:w="9340" w:type="dxa"/>
-          </w:tcPr>
+            <w:tcW w:w="9519" w:type="dxa"/>
+          </w:tcPr>
+          <w:p>
+            <w:pPr>
+              <w:jc w:val="center"/>
+            </w:pPr>
+          </w:p>
           <w:p>
             <w:pPr>
               <w:jc w:val="center"/>
@@ -929,6 +934,7 @@
                 <w:sz w:val="24"/>
                 <w:szCs w:val="24"/>
               </w:rPr>
+              <w:lastRenderedPageBreak/>
               <w:t>Código</w:t>
             </w:r>
           </w:p>
@@ -1094,7 +1100,6 @@
                 <w:sz w:val="24"/>
                 <w:szCs w:val="24"/>
               </w:rPr>
-              <w:lastRenderedPageBreak/>
               <w:t>Nome</w:t>
             </w:r>
           </w:p>
@@ -3108,6 +3113,7 @@
                 <w:sz w:val="24"/>
                 <w:szCs w:val="24"/>
               </w:rPr>
+              <w:lastRenderedPageBreak/>
               <w:t>Carrinh</w:t>
             </w:r>
             <w:r>
@@ -4783,7 +4789,16 @@
                 <w:sz w:val="24"/>
                 <w:szCs w:val="24"/>
               </w:rPr>
-              <w:t>Código gerado ao efetuar uma venda</w:t>
+              <w:t xml:space="preserve">Código gerado ao </w:t>
+            </w:r>
+            <w:r>
+              <w:rPr>
+                <w:rFonts w:ascii="Arial" w:hAnsi="Arial" w:cs="Arial"/>
+                <w:sz w:val="24"/>
+                <w:szCs w:val="24"/>
+              </w:rPr>
+              <w:lastRenderedPageBreak/>
+              <w:t>efetuar uma venda</w:t>
             </w:r>
           </w:p>
         </w:tc>
@@ -4808,16 +4823,17 @@
                 <w:sz w:val="24"/>
                 <w:szCs w:val="24"/>
               </w:rPr>
-              <w:t>Chave primária da tabela Venda e Estrangei</w:t>
-            </w:r>
-            <w:r>
-              <w:rPr>
-                <w:rFonts w:ascii="Arial" w:hAnsi="Arial" w:cs="Arial"/>
-                <w:sz w:val="24"/>
-                <w:szCs w:val="24"/>
-              </w:rPr>
               <w:lastRenderedPageBreak/>
-              <w:t>ra da tabela Carrinho</w:t>
+              <w:t xml:space="preserve">Chave primária </w:t>
+            </w:r>
+            <w:r>
+              <w:rPr>
+                <w:rFonts w:ascii="Arial" w:hAnsi="Arial" w:cs="Arial"/>
+                <w:sz w:val="24"/>
+                <w:szCs w:val="24"/>
+              </w:rPr>
+              <w:lastRenderedPageBreak/>
+              <w:t>da tabela Venda e Estrangeira da tabela Carrinho</w:t>
             </w:r>
           </w:p>
         </w:tc>
@@ -6491,6 +6507,7 @@
                 <w:sz w:val="24"/>
                 <w:szCs w:val="24"/>
               </w:rPr>
+              <w:lastRenderedPageBreak/>
               <w:t>Carrinho_Venda</w:t>
             </w:r>
             <w:proofErr w:type="spellEnd"/>
@@ -6523,6 +6540,7 @@
                 <w:sz w:val="24"/>
                 <w:szCs w:val="24"/>
               </w:rPr>
+              <w:lastRenderedPageBreak/>
               <w:t>Código</w:t>
             </w:r>
           </w:p>
@@ -6654,16 +6672,7 @@
                 <w:sz w:val="24"/>
                 <w:szCs w:val="24"/>
               </w:rPr>
-              <w:t>Chave estrangei</w:t>
-            </w:r>
-            <w:r>
-              <w:rPr>
-                <w:rFonts w:ascii="Arial" w:hAnsi="Arial" w:cs="Arial"/>
-                <w:sz w:val="24"/>
-                <w:szCs w:val="24"/>
-              </w:rPr>
-              <w:lastRenderedPageBreak/>
-              <w:t xml:space="preserve">ra da tabela </w:t>
+              <w:t xml:space="preserve">Chave estrangeira da tabela </w:t>
             </w:r>
             <w:proofErr w:type="spellStart"/>
             <w:r>
@@ -8184,6 +8193,7 @@
                 <w:sz w:val="24"/>
                 <w:szCs w:val="24"/>
               </w:rPr>
+              <w:lastRenderedPageBreak/>
               <w:t>Nome</w:t>
             </w:r>
           </w:p>
@@ -8370,7 +8380,6 @@
                 <w:sz w:val="24"/>
                 <w:szCs w:val="24"/>
               </w:rPr>
-              <w:lastRenderedPageBreak/>
               <w:t>Código</w:t>
             </w:r>
           </w:p>
@@ -10053,7 +10062,16 @@
                 <w:sz w:val="24"/>
                 <w:szCs w:val="24"/>
               </w:rPr>
-              <w:t xml:space="preserve">Chave estrangeira da tabela </w:t>
+              <w:t>Chave estrangei</w:t>
+            </w:r>
+            <w:r>
+              <w:rPr>
+                <w:rFonts w:ascii="Arial" w:hAnsi="Arial" w:cs="Arial"/>
+                <w:sz w:val="24"/>
+                <w:szCs w:val="24"/>
+              </w:rPr>
+              <w:lastRenderedPageBreak/>
+              <w:t xml:space="preserve">ra da tabela </w:t>
             </w:r>
             <w:r>
               <w:rPr>
@@ -12206,6 +12224,7 @@
                 <w:sz w:val="24"/>
                 <w:szCs w:val="24"/>
               </w:rPr>
+              <w:lastRenderedPageBreak/>
               <w:t xml:space="preserve">Tabela: </w:t>
             </w:r>
             <w:proofErr w:type="spellStart"/>
@@ -12439,7 +12458,6 @@
                 <w:sz w:val="24"/>
                 <w:szCs w:val="24"/>
               </w:rPr>
-              <w:lastRenderedPageBreak/>
               <w:t>Permissões:</w:t>
             </w:r>
           </w:p>

</xml_diff>